<commit_message>
Proyecto Invierno - Zahira Rojas Torrico
</commit_message>
<xml_diff>
--- a/Documentacion de configuracion y ejecucion.docx
+++ b/Documentacion de configuracion y ejecucion.docx
@@ -293,9 +293,10 @@
     </w:p>
     <w:p>
       <w:pPr>
+        <w:pStyle w:val="Prrafodelista"/>
         <w:numPr>
-          <w:ilvl w:val="1"/>
-          <w:numId w:val="2"/>
+          <w:ilvl w:val="0"/>
+          <w:numId w:val="8"/>
         </w:numPr>
         <w:spacing w:before="100" w:beforeAutospacing="1" w:after="100" w:afterAutospacing="1" w:line="240" w:lineRule="auto"/>
         <w:rPr>
@@ -319,9 +320,10 @@
     </w:p>
     <w:p>
       <w:pPr>
+        <w:pStyle w:val="Prrafodelista"/>
         <w:numPr>
-          <w:ilvl w:val="1"/>
-          <w:numId w:val="2"/>
+          <w:ilvl w:val="0"/>
+          <w:numId w:val="8"/>
         </w:numPr>
         <w:spacing w:before="100" w:beforeAutospacing="1" w:after="100" w:afterAutospacing="1" w:line="240" w:lineRule="auto"/>
         <w:rPr>
@@ -397,7 +399,7 @@
       <w:pPr>
         <w:numPr>
           <w:ilvl w:val="1"/>
-          <w:numId w:val="2"/>
+          <w:numId w:val="10"/>
         </w:numPr>
         <w:spacing w:before="100" w:beforeAutospacing="1" w:after="100" w:afterAutospacing="1" w:line="240" w:lineRule="auto"/>
         <w:rPr>
@@ -429,7 +431,6 @@
         </w:rPr>
         <w:t>/</w:t>
       </w:r>
-      <w:proofErr w:type="spellStart"/>
       <w:r>
         <w:rPr>
           <w:rFonts w:ascii="Arial" w:eastAsia="Times New Roman" w:hAnsi="Arial" w:cs="Arial"/>
@@ -439,9 +440,9 @@
           <w:lang w:eastAsia="es-CL"/>
           <w14:ligatures w14:val="none"/>
         </w:rPr>
-        <w:t>var</w:t>
-      </w:r>
-      <w:proofErr w:type="spellEnd"/>
+        <w:t>localhost</w:t>
+      </w:r>
+      <w:proofErr w:type="gramStart"/>
       <w:r>
         <w:rPr>
           <w:rFonts w:ascii="Arial" w:eastAsia="Times New Roman" w:hAnsi="Arial" w:cs="Arial"/>
@@ -451,9 +452,9 @@
           <w:lang w:eastAsia="es-CL"/>
           <w14:ligatures w14:val="none"/>
         </w:rPr>
-        <w:t>/www/</w:t>
-      </w:r>
-      <w:proofErr w:type="spellStart"/>
+        <w:t>/”directorio</w:t>
+      </w:r>
+      <w:proofErr w:type="gramEnd"/>
       <w:r>
         <w:rPr>
           <w:rFonts w:ascii="Arial" w:eastAsia="Times New Roman" w:hAnsi="Arial" w:cs="Arial"/>
@@ -463,9 +464,9 @@
           <w:lang w:eastAsia="es-CL"/>
           <w14:ligatures w14:val="none"/>
         </w:rPr>
-        <w:t>html</w:t>
-      </w:r>
-      <w:proofErr w:type="spellEnd"/>
+        <w:t xml:space="preserve"> del proyecto”(</w:t>
+      </w:r>
+      <w:proofErr w:type="spellStart"/>
       <w:r>
         <w:rPr>
           <w:rFonts w:ascii="Arial" w:eastAsia="Times New Roman" w:hAnsi="Arial" w:cs="Arial"/>
@@ -475,24 +476,26 @@
           <w:lang w:eastAsia="es-CL"/>
           <w14:ligatures w14:val="none"/>
         </w:rPr>
-        <w:t>/</w:t>
-      </w:r>
-      <w:r>
-        <w:rPr>
-          <w:rFonts w:ascii="Arial" w:eastAsia="Times New Roman" w:hAnsi="Arial" w:cs="Arial"/>
-          <w:kern w:val="0"/>
-          <w:szCs w:val="24"/>
-          <w:lang w:eastAsia="es-CL"/>
-          <w14:ligatures w14:val="none"/>
-        </w:rPr>
-        <w:t>.</w:t>
+        <w:t>coches.php</w:t>
+      </w:r>
+      <w:proofErr w:type="spellEnd"/>
+      <w:r>
+        <w:rPr>
+          <w:rFonts w:ascii="Arial" w:eastAsia="Times New Roman" w:hAnsi="Arial" w:cs="Arial"/>
+          <w:kern w:val="0"/>
+          <w:sz w:val="18"/>
+          <w:szCs w:val="20"/>
+          <w:lang w:eastAsia="es-CL"/>
+          <w14:ligatures w14:val="none"/>
+        </w:rPr>
+        <w:t>)</w:t>
       </w:r>
     </w:p>
     <w:p>
       <w:pPr>
         <w:numPr>
           <w:ilvl w:val="1"/>
-          <w:numId w:val="2"/>
+          <w:numId w:val="10"/>
         </w:numPr>
         <w:spacing w:before="100" w:beforeAutospacing="1" w:after="100" w:afterAutospacing="1" w:line="240" w:lineRule="auto"/>
         <w:rPr>
@@ -595,9 +598,10 @@
     </w:p>
     <w:p>
       <w:pPr>
+        <w:pStyle w:val="Prrafodelista"/>
         <w:numPr>
           <w:ilvl w:val="1"/>
-          <w:numId w:val="3"/>
+          <w:numId w:val="11"/>
         </w:numPr>
         <w:spacing w:before="100" w:beforeAutospacing="1" w:after="100" w:afterAutospacing="1" w:line="240" w:lineRule="auto"/>
         <w:rPr>
@@ -727,9 +731,10 @@
     </w:p>
     <w:p>
       <w:pPr>
+        <w:pStyle w:val="Prrafodelista"/>
         <w:numPr>
           <w:ilvl w:val="1"/>
-          <w:numId w:val="3"/>
+          <w:numId w:val="11"/>
         </w:numPr>
         <w:spacing w:before="100" w:beforeAutospacing="1" w:after="100" w:afterAutospacing="1" w:line="240" w:lineRule="auto"/>
         <w:rPr>
@@ -810,9 +815,10 @@
     </w:p>
     <w:p>
       <w:pPr>
+        <w:pStyle w:val="Prrafodelista"/>
         <w:numPr>
           <w:ilvl w:val="1"/>
-          <w:numId w:val="4"/>
+          <w:numId w:val="11"/>
         </w:numPr>
         <w:spacing w:before="100" w:beforeAutospacing="1" w:after="100" w:afterAutospacing="1" w:line="240" w:lineRule="auto"/>
         <w:rPr>
@@ -953,9 +959,10 @@
     </w:p>
     <w:p>
       <w:pPr>
+        <w:pStyle w:val="Prrafodelista"/>
         <w:numPr>
           <w:ilvl w:val="1"/>
-          <w:numId w:val="4"/>
+          <w:numId w:val="11"/>
         </w:numPr>
         <w:spacing w:before="100" w:beforeAutospacing="1" w:after="100" w:afterAutospacing="1" w:line="240" w:lineRule="auto"/>
         <w:rPr>
@@ -976,6 +983,18 @@
         </w:rPr>
         <w:t>Asegúrate de que la estructura de directorios sea clara y organizada.</w:t>
       </w:r>
+    </w:p>
+    <w:p>
+      <w:pPr>
+        <w:spacing w:before="100" w:beforeAutospacing="1" w:after="100" w:afterAutospacing="1" w:line="240" w:lineRule="auto"/>
+        <w:rPr>
+          <w:rFonts w:ascii="Arial" w:eastAsia="Times New Roman" w:hAnsi="Arial" w:cs="Arial"/>
+          <w:kern w:val="0"/>
+          <w:szCs w:val="24"/>
+          <w:lang w:eastAsia="es-CL"/>
+          <w14:ligatures w14:val="none"/>
+        </w:rPr>
+      </w:pPr>
     </w:p>
     <w:p>
       <w:pPr>
@@ -1002,14 +1021,16 @@
           <w:lang w:eastAsia="es-CL"/>
           <w14:ligatures w14:val="none"/>
         </w:rPr>
+        <w:lastRenderedPageBreak/>
         <w:t>Incluir Bibliotecas JavaScript</w:t>
       </w:r>
     </w:p>
     <w:p>
       <w:pPr>
+        <w:pStyle w:val="Prrafodelista"/>
         <w:numPr>
           <w:ilvl w:val="1"/>
-          <w:numId w:val="4"/>
+          <w:numId w:val="12"/>
         </w:numPr>
         <w:spacing w:before="100" w:beforeAutospacing="1" w:after="100" w:afterAutospacing="1" w:line="240" w:lineRule="auto"/>
         <w:rPr>
@@ -1134,9 +1155,10 @@
     </w:p>
     <w:p>
       <w:pPr>
+        <w:pStyle w:val="Prrafodelista"/>
         <w:numPr>
           <w:ilvl w:val="1"/>
-          <w:numId w:val="5"/>
+          <w:numId w:val="12"/>
         </w:numPr>
         <w:spacing w:before="100" w:beforeAutospacing="1" w:after="100" w:afterAutospacing="1" w:line="240" w:lineRule="auto"/>
         <w:rPr>
@@ -1183,15 +1205,15 @@
           <w:lang w:eastAsia="es-CL"/>
           <w14:ligatures w14:val="none"/>
         </w:rPr>
-        <w:lastRenderedPageBreak/>
         <w:t>Verificación de Archivos PHP</w:t>
       </w:r>
     </w:p>
     <w:p>
       <w:pPr>
+        <w:pStyle w:val="Prrafodelista"/>
         <w:numPr>
           <w:ilvl w:val="1"/>
-          <w:numId w:val="5"/>
+          <w:numId w:val="12"/>
         </w:numPr>
         <w:spacing w:before="100" w:beforeAutospacing="1" w:after="100" w:afterAutospacing="1" w:line="240" w:lineRule="auto"/>
         <w:rPr>
@@ -1295,9 +1317,10 @@
     </w:p>
     <w:p>
       <w:pPr>
+        <w:pStyle w:val="Prrafodelista"/>
         <w:numPr>
           <w:ilvl w:val="1"/>
-          <w:numId w:val="6"/>
+          <w:numId w:val="12"/>
         </w:numPr>
         <w:spacing w:before="100" w:beforeAutospacing="1" w:after="100" w:afterAutospacing="1" w:line="240" w:lineRule="auto"/>
         <w:rPr>
@@ -1351,7 +1374,7 @@
       <w:pPr>
         <w:numPr>
           <w:ilvl w:val="1"/>
-          <w:numId w:val="6"/>
+          <w:numId w:val="13"/>
         </w:numPr>
         <w:spacing w:before="100" w:beforeAutospacing="1" w:after="100" w:afterAutospacing="1" w:line="240" w:lineRule="auto"/>
         <w:rPr>
@@ -1375,6 +1398,11 @@
     </w:p>
     <w:p>
       <w:pPr>
+        <w:pStyle w:val="Prrafodelista"/>
+        <w:numPr>
+          <w:ilvl w:val="2"/>
+          <w:numId w:val="13"/>
+        </w:numPr>
         <w:tabs>
           <w:tab w:val="left" w:pos="916"/>
           <w:tab w:val="left" w:pos="1832"/>
@@ -1394,7 +1422,6 @@
           <w:tab w:val="left" w:pos="14656"/>
         </w:tabs>
         <w:spacing w:after="0" w:line="240" w:lineRule="auto"/>
-        <w:ind w:left="1440"/>
         <w:rPr>
           <w:rFonts w:ascii="Arial" w:eastAsia="Times New Roman" w:hAnsi="Arial" w:cs="Arial"/>
           <w:kern w:val="0"/>
@@ -1420,6 +1447,11 @@
     </w:p>
     <w:p>
       <w:pPr>
+        <w:pStyle w:val="Prrafodelista"/>
+        <w:numPr>
+          <w:ilvl w:val="2"/>
+          <w:numId w:val="13"/>
+        </w:numPr>
         <w:tabs>
           <w:tab w:val="left" w:pos="916"/>
           <w:tab w:val="left" w:pos="1832"/>
@@ -1439,7 +1471,6 @@
           <w:tab w:val="left" w:pos="14656"/>
         </w:tabs>
         <w:spacing w:after="0" w:line="240" w:lineRule="auto"/>
-        <w:ind w:left="1440"/>
         <w:rPr>
           <w:rFonts w:ascii="Arial" w:eastAsia="Times New Roman" w:hAnsi="Arial" w:cs="Arial"/>
           <w:kern w:val="0"/>
@@ -1463,6 +1494,11 @@
     </w:p>
     <w:p>
       <w:pPr>
+        <w:pStyle w:val="Prrafodelista"/>
+        <w:numPr>
+          <w:ilvl w:val="2"/>
+          <w:numId w:val="13"/>
+        </w:numPr>
         <w:tabs>
           <w:tab w:val="left" w:pos="916"/>
           <w:tab w:val="left" w:pos="1832"/>
@@ -1482,7 +1518,6 @@
           <w:tab w:val="left" w:pos="14656"/>
         </w:tabs>
         <w:spacing w:after="0" w:line="240" w:lineRule="auto"/>
-        <w:ind w:left="1440"/>
         <w:rPr>
           <w:rFonts w:ascii="Arial" w:eastAsia="Times New Roman" w:hAnsi="Arial" w:cs="Arial"/>
           <w:kern w:val="0"/>
@@ -1508,7 +1543,7 @@
       <w:pPr>
         <w:numPr>
           <w:ilvl w:val="1"/>
-          <w:numId w:val="6"/>
+          <w:numId w:val="13"/>
         </w:numPr>
         <w:spacing w:before="100" w:beforeAutospacing="1" w:after="100" w:afterAutospacing="1" w:line="240" w:lineRule="auto"/>
         <w:rPr>
@@ -1681,6 +1716,68 @@
     </w:p>
     <w:p>
       <w:pPr>
+        <w:spacing w:before="100" w:beforeAutospacing="1" w:after="100" w:afterAutospacing="1" w:line="240" w:lineRule="auto"/>
+        <w:rPr>
+          <w:rFonts w:ascii="Arial" w:eastAsia="Times New Roman" w:hAnsi="Arial" w:cs="Arial"/>
+          <w:kern w:val="0"/>
+          <w:szCs w:val="24"/>
+          <w:lang w:eastAsia="es-CL"/>
+          <w14:ligatures w14:val="none"/>
+        </w:rPr>
+      </w:pPr>
+    </w:p>
+    <w:p>
+      <w:pPr>
+        <w:spacing w:before="100" w:beforeAutospacing="1" w:after="100" w:afterAutospacing="1" w:line="240" w:lineRule="auto"/>
+        <w:rPr>
+          <w:rFonts w:ascii="Arial" w:eastAsia="Times New Roman" w:hAnsi="Arial" w:cs="Arial"/>
+          <w:kern w:val="0"/>
+          <w:szCs w:val="24"/>
+          <w:lang w:eastAsia="es-CL"/>
+          <w14:ligatures w14:val="none"/>
+        </w:rPr>
+      </w:pPr>
+    </w:p>
+    <w:p>
+      <w:pPr>
+        <w:spacing w:before="100" w:beforeAutospacing="1" w:after="100" w:afterAutospacing="1" w:line="240" w:lineRule="auto"/>
+        <w:rPr>
+          <w:rFonts w:ascii="Arial" w:eastAsia="Times New Roman" w:hAnsi="Arial" w:cs="Arial"/>
+          <w:kern w:val="0"/>
+          <w:szCs w:val="24"/>
+          <w:lang w:eastAsia="es-CL"/>
+          <w14:ligatures w14:val="none"/>
+        </w:rPr>
+      </w:pPr>
+    </w:p>
+    <w:p>
+      <w:pPr>
+        <w:spacing w:before="100" w:beforeAutospacing="1" w:after="100" w:afterAutospacing="1" w:line="240" w:lineRule="auto"/>
+        <w:rPr>
+          <w:rFonts w:ascii="Arial" w:eastAsia="Times New Roman" w:hAnsi="Arial" w:cs="Arial"/>
+          <w:kern w:val="0"/>
+          <w:szCs w:val="24"/>
+          <w:lang w:eastAsia="es-CL"/>
+          <w14:ligatures w14:val="none"/>
+        </w:rPr>
+      </w:pPr>
+    </w:p>
+    <w:p>
+      <w:pPr>
+        <w:spacing w:before="100" w:beforeAutospacing="1" w:after="100" w:afterAutospacing="1" w:line="240" w:lineRule="auto"/>
+        <w:rPr>
+          <w:rFonts w:ascii="Arial" w:eastAsia="Times New Roman" w:hAnsi="Arial" w:cs="Arial"/>
+          <w:kern w:val="0"/>
+          <w:szCs w:val="24"/>
+          <w:lang w:eastAsia="es-CL"/>
+          <w14:ligatures w14:val="none"/>
+        </w:rPr>
+      </w:pPr>
+      <w:bookmarkStart w:id="0" w:name="_GoBack"/>
+      <w:bookmarkEnd w:id="0"/>
+    </w:p>
+    <w:p>
+      <w:pPr>
         <w:rPr>
           <w:rFonts w:ascii="Arial" w:hAnsi="Arial" w:cs="Arial"/>
           <w:b/>
@@ -1733,6 +1830,7 @@
       <w:r>
         <w:rPr>
           <w:rFonts w:ascii="Arial" w:hAnsi="Arial" w:cs="Arial"/>
+          <w:noProof/>
           <w:sz w:val="20"/>
         </w:rPr>
         <w:drawing>
@@ -1785,7 +1883,6 @@
           <w:b/>
           <w:sz w:val="20"/>
         </w:rPr>
-        <w:lastRenderedPageBreak/>
         <w:t xml:space="preserve">BASE DE DATOS </w:t>
       </w:r>
     </w:p>
@@ -1800,6 +1897,7 @@
       <w:r>
         <w:rPr>
           <w:rFonts w:ascii="Arial" w:hAnsi="Arial" w:cs="Arial"/>
+          <w:noProof/>
           <w:sz w:val="20"/>
         </w:rPr>
         <w:drawing>
@@ -1891,8 +1989,10 @@
       <w:r>
         <w:rPr>
           <w:rFonts w:ascii="Arial" w:hAnsi="Arial" w:cs="Arial"/>
+          <w:noProof/>
           <w:sz w:val="20"/>
         </w:rPr>
+        <w:lastRenderedPageBreak/>
         <w:drawing>
           <wp:inline distT="0" distB="0" distL="0" distR="0" wp14:anchorId="1E963724" wp14:editId="0A3C3D72">
             <wp:extent cx="3898900" cy="1771666"/>
@@ -1941,6 +2041,7 @@
       <w:r>
         <w:rPr>
           <w:rFonts w:ascii="Arial" w:hAnsi="Arial" w:cs="Arial"/>
+          <w:noProof/>
           <w:sz w:val="20"/>
         </w:rPr>
         <w:drawing>
@@ -2012,6 +2113,7 @@
       <w:r>
         <w:rPr>
           <w:rFonts w:ascii="Arial" w:hAnsi="Arial" w:cs="Arial"/>
+          <w:noProof/>
           <w:sz w:val="20"/>
         </w:rPr>
         <w:drawing>
@@ -2058,8 +2160,6 @@
           <w:sz w:val="20"/>
         </w:rPr>
       </w:pPr>
-      <w:bookmarkStart w:id="0" w:name="_GoBack"/>
-      <w:bookmarkEnd w:id="0"/>
     </w:p>
     <w:p>
       <w:pPr>
@@ -2121,6 +2221,123 @@
 <file path=word/numbering.xml><?xml version="1.0" encoding="utf-8"?>
 <w:numbering xmlns:wpc="http://schemas.microsoft.com/office/word/2010/wordprocessingCanvas" xmlns:cx="http://schemas.microsoft.com/office/drawing/2014/chartex" xmlns:cx1="http://schemas.microsoft.com/office/drawing/2015/9/8/chartex" xmlns:cx2="http://schemas.microsoft.com/office/drawing/2015/10/21/chartex" xmlns:cx3="http://schemas.microsoft.com/office/drawing/2016/5/9/chartex" xmlns:cx4="http://schemas.microsoft.com/office/drawing/2016/5/10/chartex" xmlns:cx5="http://schemas.microsoft.com/office/drawing/2016/5/11/chartex" xmlns:cx6="http://schemas.microsoft.com/office/drawing/2016/5/12/chartex" xmlns:cx7="http://schemas.microsoft.com/office/drawing/2016/5/13/chartex" xmlns:cx8="http://schemas.microsoft.com/office/drawing/2016/5/14/chartex" xmlns:mc="http://schemas.openxmlformats.org/markup-compatibility/2006" xmlns:aink="http://schemas.microsoft.com/office/drawing/2016/ink" xmlns:am3d="http://schemas.microsoft.com/office/drawing/2017/model3d" xmlns:o="urn:schemas-microsoft-com:office:office" xmlns:r="http://schemas.openxmlformats.org/officeDocument/2006/relationships" xmlns:m="http://schemas.openxmlformats.org/officeDocument/2006/math" xmlns:v="urn:schemas-microsoft-com:vml" xmlns:wp14="http://schemas.microsoft.com/office/word/2010/wordprocessingDrawing" xmlns:wp="http://schemas.openxmlformats.org/drawingml/2006/wordprocessingDrawing" xmlns:w10="urn:schemas-microsoft-com:office:word" xmlns:w="http://schemas.openxmlformats.org/wordprocessingml/2006/main" xmlns:w14="http://schemas.microsoft.com/office/word/2010/wordml" xmlns:w15="http://schemas.microsoft.com/office/word/2012/wordml" xmlns:w16cid="http://schemas.microsoft.com/office/word/2016/wordml/cid" xmlns:w16se="http://schemas.microsoft.com/office/word/2015/wordml/symex" xmlns:wpg="http://schemas.microsoft.com/office/word/2010/wordprocessingGroup" xmlns:wpi="http://schemas.microsoft.com/office/word/2010/wordprocessingInk" xmlns:wne="http://schemas.microsoft.com/office/word/2006/wordml" xmlns:wps="http://schemas.microsoft.com/office/word/2010/wordprocessingShape" mc:Ignorable="w14 w15 w16se w16cid wp14">
   <w:abstractNum w:abstractNumId="0" w15:restartNumberingAfterBreak="0">
+    <w:nsid w:val="045C5C04"/>
+    <w:multiLevelType w:val="multilevel"/>
+    <w:tmpl w:val="91BC7C7A"/>
+    <w:lvl w:ilvl="0">
+      <w:start w:val="1"/>
+      <w:numFmt w:val="decimal"/>
+      <w:lvlText w:val="%1."/>
+      <w:lvlJc w:val="left"/>
+      <w:pPr>
+        <w:tabs>
+          <w:tab w:val="num" w:pos="720"/>
+        </w:tabs>
+        <w:ind w:left="720" w:hanging="360"/>
+      </w:pPr>
+    </w:lvl>
+    <w:lvl w:ilvl="1">
+      <w:start w:val="1"/>
+      <w:numFmt w:val="bullet"/>
+      <w:lvlText w:val=""/>
+      <w:lvlJc w:val="left"/>
+      <w:pPr>
+        <w:tabs>
+          <w:tab w:val="num" w:pos="1440"/>
+        </w:tabs>
+        <w:ind w:left="1440" w:hanging="360"/>
+      </w:pPr>
+      <w:rPr>
+        <w:rFonts w:ascii="Symbol" w:hAnsi="Symbol" w:hint="default"/>
+        <w:sz w:val="20"/>
+      </w:rPr>
+    </w:lvl>
+    <w:lvl w:ilvl="2">
+      <w:start w:val="1"/>
+      <w:numFmt w:val="decimal"/>
+      <w:lvlText w:val="%3."/>
+      <w:lvlJc w:val="left"/>
+      <w:pPr>
+        <w:tabs>
+          <w:tab w:val="num" w:pos="2160"/>
+        </w:tabs>
+        <w:ind w:left="2160" w:hanging="360"/>
+      </w:pPr>
+    </w:lvl>
+    <w:lvl w:ilvl="3" w:tentative="1">
+      <w:start w:val="1"/>
+      <w:numFmt w:val="decimal"/>
+      <w:lvlText w:val="%4."/>
+      <w:lvlJc w:val="left"/>
+      <w:pPr>
+        <w:tabs>
+          <w:tab w:val="num" w:pos="2880"/>
+        </w:tabs>
+        <w:ind w:left="2880" w:hanging="360"/>
+      </w:pPr>
+    </w:lvl>
+    <w:lvl w:ilvl="4" w:tentative="1">
+      <w:start w:val="1"/>
+      <w:numFmt w:val="decimal"/>
+      <w:lvlText w:val="%5."/>
+      <w:lvlJc w:val="left"/>
+      <w:pPr>
+        <w:tabs>
+          <w:tab w:val="num" w:pos="3600"/>
+        </w:tabs>
+        <w:ind w:left="3600" w:hanging="360"/>
+      </w:pPr>
+    </w:lvl>
+    <w:lvl w:ilvl="5" w:tentative="1">
+      <w:start w:val="1"/>
+      <w:numFmt w:val="decimal"/>
+      <w:lvlText w:val="%6."/>
+      <w:lvlJc w:val="left"/>
+      <w:pPr>
+        <w:tabs>
+          <w:tab w:val="num" w:pos="4320"/>
+        </w:tabs>
+        <w:ind w:left="4320" w:hanging="360"/>
+      </w:pPr>
+    </w:lvl>
+    <w:lvl w:ilvl="6" w:tentative="1">
+      <w:start w:val="1"/>
+      <w:numFmt w:val="decimal"/>
+      <w:lvlText w:val="%7."/>
+      <w:lvlJc w:val="left"/>
+      <w:pPr>
+        <w:tabs>
+          <w:tab w:val="num" w:pos="5040"/>
+        </w:tabs>
+        <w:ind w:left="5040" w:hanging="360"/>
+      </w:pPr>
+    </w:lvl>
+    <w:lvl w:ilvl="7" w:tentative="1">
+      <w:start w:val="1"/>
+      <w:numFmt w:val="decimal"/>
+      <w:lvlText w:val="%8."/>
+      <w:lvlJc w:val="left"/>
+      <w:pPr>
+        <w:tabs>
+          <w:tab w:val="num" w:pos="5760"/>
+        </w:tabs>
+        <w:ind w:left="5760" w:hanging="360"/>
+      </w:pPr>
+    </w:lvl>
+    <w:lvl w:ilvl="8" w:tentative="1">
+      <w:start w:val="1"/>
+      <w:numFmt w:val="decimal"/>
+      <w:lvlText w:val="%9."/>
+      <w:lvlJc w:val="left"/>
+      <w:pPr>
+        <w:tabs>
+          <w:tab w:val="num" w:pos="6480"/>
+        </w:tabs>
+        <w:ind w:left="6480" w:hanging="360"/>
+      </w:pPr>
+    </w:lvl>
+  </w:abstractNum>
+  <w:abstractNum w:abstractNumId="1" w15:restartNumberingAfterBreak="0">
     <w:nsid w:val="20FB73CC"/>
     <w:multiLevelType w:val="multilevel"/>
     <w:tmpl w:val="7864FA4A"/>
@@ -2233,7 +2450,124 @@
       </w:pPr>
     </w:lvl>
   </w:abstractNum>
-  <w:abstractNum w:abstractNumId="1" w15:restartNumberingAfterBreak="0">
+  <w:abstractNum w:abstractNumId="2" w15:restartNumberingAfterBreak="0">
+    <w:nsid w:val="292829E8"/>
+    <w:multiLevelType w:val="multilevel"/>
+    <w:tmpl w:val="91BC7C7A"/>
+    <w:lvl w:ilvl="0">
+      <w:start w:val="1"/>
+      <w:numFmt w:val="decimal"/>
+      <w:lvlText w:val="%1."/>
+      <w:lvlJc w:val="left"/>
+      <w:pPr>
+        <w:tabs>
+          <w:tab w:val="num" w:pos="720"/>
+        </w:tabs>
+        <w:ind w:left="720" w:hanging="360"/>
+      </w:pPr>
+    </w:lvl>
+    <w:lvl w:ilvl="1">
+      <w:start w:val="1"/>
+      <w:numFmt w:val="bullet"/>
+      <w:lvlText w:val=""/>
+      <w:lvlJc w:val="left"/>
+      <w:pPr>
+        <w:tabs>
+          <w:tab w:val="num" w:pos="1440"/>
+        </w:tabs>
+        <w:ind w:left="1440" w:hanging="360"/>
+      </w:pPr>
+      <w:rPr>
+        <w:rFonts w:ascii="Symbol" w:hAnsi="Symbol" w:hint="default"/>
+        <w:sz w:val="20"/>
+      </w:rPr>
+    </w:lvl>
+    <w:lvl w:ilvl="2" w:tentative="1">
+      <w:start w:val="1"/>
+      <w:numFmt w:val="decimal"/>
+      <w:lvlText w:val="%3."/>
+      <w:lvlJc w:val="left"/>
+      <w:pPr>
+        <w:tabs>
+          <w:tab w:val="num" w:pos="2160"/>
+        </w:tabs>
+        <w:ind w:left="2160" w:hanging="360"/>
+      </w:pPr>
+    </w:lvl>
+    <w:lvl w:ilvl="3" w:tentative="1">
+      <w:start w:val="1"/>
+      <w:numFmt w:val="decimal"/>
+      <w:lvlText w:val="%4."/>
+      <w:lvlJc w:val="left"/>
+      <w:pPr>
+        <w:tabs>
+          <w:tab w:val="num" w:pos="2880"/>
+        </w:tabs>
+        <w:ind w:left="2880" w:hanging="360"/>
+      </w:pPr>
+    </w:lvl>
+    <w:lvl w:ilvl="4" w:tentative="1">
+      <w:start w:val="1"/>
+      <w:numFmt w:val="decimal"/>
+      <w:lvlText w:val="%5."/>
+      <w:lvlJc w:val="left"/>
+      <w:pPr>
+        <w:tabs>
+          <w:tab w:val="num" w:pos="3600"/>
+        </w:tabs>
+        <w:ind w:left="3600" w:hanging="360"/>
+      </w:pPr>
+    </w:lvl>
+    <w:lvl w:ilvl="5" w:tentative="1">
+      <w:start w:val="1"/>
+      <w:numFmt w:val="decimal"/>
+      <w:lvlText w:val="%6."/>
+      <w:lvlJc w:val="left"/>
+      <w:pPr>
+        <w:tabs>
+          <w:tab w:val="num" w:pos="4320"/>
+        </w:tabs>
+        <w:ind w:left="4320" w:hanging="360"/>
+      </w:pPr>
+    </w:lvl>
+    <w:lvl w:ilvl="6" w:tentative="1">
+      <w:start w:val="1"/>
+      <w:numFmt w:val="decimal"/>
+      <w:lvlText w:val="%7."/>
+      <w:lvlJc w:val="left"/>
+      <w:pPr>
+        <w:tabs>
+          <w:tab w:val="num" w:pos="5040"/>
+        </w:tabs>
+        <w:ind w:left="5040" w:hanging="360"/>
+      </w:pPr>
+    </w:lvl>
+    <w:lvl w:ilvl="7" w:tentative="1">
+      <w:start w:val="1"/>
+      <w:numFmt w:val="decimal"/>
+      <w:lvlText w:val="%8."/>
+      <w:lvlJc w:val="left"/>
+      <w:pPr>
+        <w:tabs>
+          <w:tab w:val="num" w:pos="5760"/>
+        </w:tabs>
+        <w:ind w:left="5760" w:hanging="360"/>
+      </w:pPr>
+    </w:lvl>
+    <w:lvl w:ilvl="8" w:tentative="1">
+      <w:start w:val="1"/>
+      <w:numFmt w:val="decimal"/>
+      <w:lvlText w:val="%9."/>
+      <w:lvlJc w:val="left"/>
+      <w:pPr>
+        <w:tabs>
+          <w:tab w:val="num" w:pos="6480"/>
+        </w:tabs>
+        <w:ind w:left="6480" w:hanging="360"/>
+      </w:pPr>
+    </w:lvl>
+  </w:abstractNum>
+  <w:abstractNum w:abstractNumId="3" w15:restartNumberingAfterBreak="0">
     <w:nsid w:val="2E967918"/>
     <w:multiLevelType w:val="multilevel"/>
     <w:tmpl w:val="D7321DE2"/>
@@ -2350,7 +2684,7 @@
       </w:pPr>
     </w:lvl>
   </w:abstractNum>
-  <w:abstractNum w:abstractNumId="2" w15:restartNumberingAfterBreak="0">
+  <w:abstractNum w:abstractNumId="4" w15:restartNumberingAfterBreak="0">
     <w:nsid w:val="475F4EBA"/>
     <w:multiLevelType w:val="multilevel"/>
     <w:tmpl w:val="0BC2504C"/>
@@ -2467,7 +2801,237 @@
       </w:pPr>
     </w:lvl>
   </w:abstractNum>
-  <w:abstractNum w:abstractNumId="3" w15:restartNumberingAfterBreak="0">
+  <w:abstractNum w:abstractNumId="5" w15:restartNumberingAfterBreak="0">
+    <w:nsid w:val="48D251AC"/>
+    <w:multiLevelType w:val="hybridMultilevel"/>
+    <w:tmpl w:val="1ABA92DC"/>
+    <w:lvl w:ilvl="0" w:tplc="340A0001">
+      <w:start w:val="1"/>
+      <w:numFmt w:val="bullet"/>
+      <w:lvlText w:val=""/>
+      <w:lvlJc w:val="left"/>
+      <w:pPr>
+        <w:ind w:left="1800" w:hanging="360"/>
+      </w:pPr>
+      <w:rPr>
+        <w:rFonts w:ascii="Symbol" w:hAnsi="Symbol" w:hint="default"/>
+      </w:rPr>
+    </w:lvl>
+    <w:lvl w:ilvl="1" w:tplc="340A0003" w:tentative="1">
+      <w:start w:val="1"/>
+      <w:numFmt w:val="bullet"/>
+      <w:lvlText w:val="o"/>
+      <w:lvlJc w:val="left"/>
+      <w:pPr>
+        <w:ind w:left="2520" w:hanging="360"/>
+      </w:pPr>
+      <w:rPr>
+        <w:rFonts w:ascii="Courier New" w:hAnsi="Courier New" w:cs="Courier New" w:hint="default"/>
+      </w:rPr>
+    </w:lvl>
+    <w:lvl w:ilvl="2" w:tplc="340A0005" w:tentative="1">
+      <w:start w:val="1"/>
+      <w:numFmt w:val="bullet"/>
+      <w:lvlText w:val=""/>
+      <w:lvlJc w:val="left"/>
+      <w:pPr>
+        <w:ind w:left="3240" w:hanging="360"/>
+      </w:pPr>
+      <w:rPr>
+        <w:rFonts w:ascii="Wingdings" w:hAnsi="Wingdings" w:hint="default"/>
+      </w:rPr>
+    </w:lvl>
+    <w:lvl w:ilvl="3" w:tplc="340A0001" w:tentative="1">
+      <w:start w:val="1"/>
+      <w:numFmt w:val="bullet"/>
+      <w:lvlText w:val=""/>
+      <w:lvlJc w:val="left"/>
+      <w:pPr>
+        <w:ind w:left="3960" w:hanging="360"/>
+      </w:pPr>
+      <w:rPr>
+        <w:rFonts w:ascii="Symbol" w:hAnsi="Symbol" w:hint="default"/>
+      </w:rPr>
+    </w:lvl>
+    <w:lvl w:ilvl="4" w:tplc="340A0003" w:tentative="1">
+      <w:start w:val="1"/>
+      <w:numFmt w:val="bullet"/>
+      <w:lvlText w:val="o"/>
+      <w:lvlJc w:val="left"/>
+      <w:pPr>
+        <w:ind w:left="4680" w:hanging="360"/>
+      </w:pPr>
+      <w:rPr>
+        <w:rFonts w:ascii="Courier New" w:hAnsi="Courier New" w:cs="Courier New" w:hint="default"/>
+      </w:rPr>
+    </w:lvl>
+    <w:lvl w:ilvl="5" w:tplc="340A0005" w:tentative="1">
+      <w:start w:val="1"/>
+      <w:numFmt w:val="bullet"/>
+      <w:lvlText w:val=""/>
+      <w:lvlJc w:val="left"/>
+      <w:pPr>
+        <w:ind w:left="5400" w:hanging="360"/>
+      </w:pPr>
+      <w:rPr>
+        <w:rFonts w:ascii="Wingdings" w:hAnsi="Wingdings" w:hint="default"/>
+      </w:rPr>
+    </w:lvl>
+    <w:lvl w:ilvl="6" w:tplc="340A0001" w:tentative="1">
+      <w:start w:val="1"/>
+      <w:numFmt w:val="bullet"/>
+      <w:lvlText w:val=""/>
+      <w:lvlJc w:val="left"/>
+      <w:pPr>
+        <w:ind w:left="6120" w:hanging="360"/>
+      </w:pPr>
+      <w:rPr>
+        <w:rFonts w:ascii="Symbol" w:hAnsi="Symbol" w:hint="default"/>
+      </w:rPr>
+    </w:lvl>
+    <w:lvl w:ilvl="7" w:tplc="340A0003" w:tentative="1">
+      <w:start w:val="1"/>
+      <w:numFmt w:val="bullet"/>
+      <w:lvlText w:val="o"/>
+      <w:lvlJc w:val="left"/>
+      <w:pPr>
+        <w:ind w:left="6840" w:hanging="360"/>
+      </w:pPr>
+      <w:rPr>
+        <w:rFonts w:ascii="Courier New" w:hAnsi="Courier New" w:cs="Courier New" w:hint="default"/>
+      </w:rPr>
+    </w:lvl>
+    <w:lvl w:ilvl="8" w:tplc="340A0005" w:tentative="1">
+      <w:start w:val="1"/>
+      <w:numFmt w:val="bullet"/>
+      <w:lvlText w:val=""/>
+      <w:lvlJc w:val="left"/>
+      <w:pPr>
+        <w:ind w:left="7560" w:hanging="360"/>
+      </w:pPr>
+      <w:rPr>
+        <w:rFonts w:ascii="Wingdings" w:hAnsi="Wingdings" w:hint="default"/>
+      </w:rPr>
+    </w:lvl>
+  </w:abstractNum>
+  <w:abstractNum w:abstractNumId="6" w15:restartNumberingAfterBreak="0">
+    <w:nsid w:val="491B5F3C"/>
+    <w:multiLevelType w:val="multilevel"/>
+    <w:tmpl w:val="91BC7C7A"/>
+    <w:lvl w:ilvl="0">
+      <w:start w:val="1"/>
+      <w:numFmt w:val="decimal"/>
+      <w:lvlText w:val="%1."/>
+      <w:lvlJc w:val="left"/>
+      <w:pPr>
+        <w:tabs>
+          <w:tab w:val="num" w:pos="720"/>
+        </w:tabs>
+        <w:ind w:left="720" w:hanging="360"/>
+      </w:pPr>
+    </w:lvl>
+    <w:lvl w:ilvl="1">
+      <w:start w:val="1"/>
+      <w:numFmt w:val="bullet"/>
+      <w:lvlText w:val=""/>
+      <w:lvlJc w:val="left"/>
+      <w:pPr>
+        <w:tabs>
+          <w:tab w:val="num" w:pos="1440"/>
+        </w:tabs>
+        <w:ind w:left="1440" w:hanging="360"/>
+      </w:pPr>
+      <w:rPr>
+        <w:rFonts w:ascii="Symbol" w:hAnsi="Symbol" w:hint="default"/>
+        <w:sz w:val="20"/>
+      </w:rPr>
+    </w:lvl>
+    <w:lvl w:ilvl="2" w:tentative="1">
+      <w:start w:val="1"/>
+      <w:numFmt w:val="decimal"/>
+      <w:lvlText w:val="%3."/>
+      <w:lvlJc w:val="left"/>
+      <w:pPr>
+        <w:tabs>
+          <w:tab w:val="num" w:pos="2160"/>
+        </w:tabs>
+        <w:ind w:left="2160" w:hanging="360"/>
+      </w:pPr>
+    </w:lvl>
+    <w:lvl w:ilvl="3" w:tentative="1">
+      <w:start w:val="1"/>
+      <w:numFmt w:val="decimal"/>
+      <w:lvlText w:val="%4."/>
+      <w:lvlJc w:val="left"/>
+      <w:pPr>
+        <w:tabs>
+          <w:tab w:val="num" w:pos="2880"/>
+        </w:tabs>
+        <w:ind w:left="2880" w:hanging="360"/>
+      </w:pPr>
+    </w:lvl>
+    <w:lvl w:ilvl="4" w:tentative="1">
+      <w:start w:val="1"/>
+      <w:numFmt w:val="decimal"/>
+      <w:lvlText w:val="%5."/>
+      <w:lvlJc w:val="left"/>
+      <w:pPr>
+        <w:tabs>
+          <w:tab w:val="num" w:pos="3600"/>
+        </w:tabs>
+        <w:ind w:left="3600" w:hanging="360"/>
+      </w:pPr>
+    </w:lvl>
+    <w:lvl w:ilvl="5" w:tentative="1">
+      <w:start w:val="1"/>
+      <w:numFmt w:val="decimal"/>
+      <w:lvlText w:val="%6."/>
+      <w:lvlJc w:val="left"/>
+      <w:pPr>
+        <w:tabs>
+          <w:tab w:val="num" w:pos="4320"/>
+        </w:tabs>
+        <w:ind w:left="4320" w:hanging="360"/>
+      </w:pPr>
+    </w:lvl>
+    <w:lvl w:ilvl="6" w:tentative="1">
+      <w:start w:val="1"/>
+      <w:numFmt w:val="decimal"/>
+      <w:lvlText w:val="%7."/>
+      <w:lvlJc w:val="left"/>
+      <w:pPr>
+        <w:tabs>
+          <w:tab w:val="num" w:pos="5040"/>
+        </w:tabs>
+        <w:ind w:left="5040" w:hanging="360"/>
+      </w:pPr>
+    </w:lvl>
+    <w:lvl w:ilvl="7" w:tentative="1">
+      <w:start w:val="1"/>
+      <w:numFmt w:val="decimal"/>
+      <w:lvlText w:val="%8."/>
+      <w:lvlJc w:val="left"/>
+      <w:pPr>
+        <w:tabs>
+          <w:tab w:val="num" w:pos="5760"/>
+        </w:tabs>
+        <w:ind w:left="5760" w:hanging="360"/>
+      </w:pPr>
+    </w:lvl>
+    <w:lvl w:ilvl="8" w:tentative="1">
+      <w:start w:val="1"/>
+      <w:numFmt w:val="decimal"/>
+      <w:lvlText w:val="%9."/>
+      <w:lvlJc w:val="left"/>
+      <w:pPr>
+        <w:tabs>
+          <w:tab w:val="num" w:pos="6480"/>
+        </w:tabs>
+        <w:ind w:left="6480" w:hanging="360"/>
+      </w:pPr>
+    </w:lvl>
+  </w:abstractNum>
+  <w:abstractNum w:abstractNumId="7" w15:restartNumberingAfterBreak="0">
     <w:nsid w:val="5D9D1AE9"/>
     <w:multiLevelType w:val="multilevel"/>
     <w:tmpl w:val="3920EDD6"/>
@@ -2584,7 +3148,7 @@
       </w:pPr>
     </w:lvl>
   </w:abstractNum>
-  <w:abstractNum w:abstractNumId="4" w15:restartNumberingAfterBreak="0">
+  <w:abstractNum w:abstractNumId="8" w15:restartNumberingAfterBreak="0">
     <w:nsid w:val="5F2F4EFE"/>
     <w:multiLevelType w:val="multilevel"/>
     <w:tmpl w:val="6088C08E"/>
@@ -2733,7 +3297,7 @@
       </w:rPr>
     </w:lvl>
   </w:abstractNum>
-  <w:abstractNum w:abstractNumId="5" w15:restartNumberingAfterBreak="0">
+  <w:abstractNum w:abstractNumId="9" w15:restartNumberingAfterBreak="0">
     <w:nsid w:val="70D56CDB"/>
     <w:multiLevelType w:val="multilevel"/>
     <w:tmpl w:val="AF6647FE"/>
@@ -2850,7 +3414,124 @@
       </w:pPr>
     </w:lvl>
   </w:abstractNum>
-  <w:abstractNum w:abstractNumId="6" w15:restartNumberingAfterBreak="0">
+  <w:abstractNum w:abstractNumId="10" w15:restartNumberingAfterBreak="0">
+    <w:nsid w:val="744E203C"/>
+    <w:multiLevelType w:val="multilevel"/>
+    <w:tmpl w:val="A7E2117E"/>
+    <w:lvl w:ilvl="0">
+      <w:start w:val="1"/>
+      <w:numFmt w:val="decimal"/>
+      <w:lvlText w:val="%1."/>
+      <w:lvlJc w:val="left"/>
+      <w:pPr>
+        <w:tabs>
+          <w:tab w:val="num" w:pos="720"/>
+        </w:tabs>
+        <w:ind w:left="720" w:hanging="360"/>
+      </w:pPr>
+    </w:lvl>
+    <w:lvl w:ilvl="1">
+      <w:start w:val="1"/>
+      <w:numFmt w:val="decimal"/>
+      <w:lvlText w:val="%2."/>
+      <w:lvlJc w:val="left"/>
+      <w:pPr>
+        <w:tabs>
+          <w:tab w:val="num" w:pos="1440"/>
+        </w:tabs>
+        <w:ind w:left="1440" w:hanging="360"/>
+      </w:pPr>
+      <w:rPr>
+        <w:rFonts w:hint="default"/>
+        <w:sz w:val="20"/>
+      </w:rPr>
+    </w:lvl>
+    <w:lvl w:ilvl="2" w:tentative="1">
+      <w:start w:val="1"/>
+      <w:numFmt w:val="decimal"/>
+      <w:lvlText w:val="%3."/>
+      <w:lvlJc w:val="left"/>
+      <w:pPr>
+        <w:tabs>
+          <w:tab w:val="num" w:pos="2160"/>
+        </w:tabs>
+        <w:ind w:left="2160" w:hanging="360"/>
+      </w:pPr>
+    </w:lvl>
+    <w:lvl w:ilvl="3" w:tentative="1">
+      <w:start w:val="1"/>
+      <w:numFmt w:val="decimal"/>
+      <w:lvlText w:val="%4."/>
+      <w:lvlJc w:val="left"/>
+      <w:pPr>
+        <w:tabs>
+          <w:tab w:val="num" w:pos="2880"/>
+        </w:tabs>
+        <w:ind w:left="2880" w:hanging="360"/>
+      </w:pPr>
+    </w:lvl>
+    <w:lvl w:ilvl="4" w:tentative="1">
+      <w:start w:val="1"/>
+      <w:numFmt w:val="decimal"/>
+      <w:lvlText w:val="%5."/>
+      <w:lvlJc w:val="left"/>
+      <w:pPr>
+        <w:tabs>
+          <w:tab w:val="num" w:pos="3600"/>
+        </w:tabs>
+        <w:ind w:left="3600" w:hanging="360"/>
+      </w:pPr>
+    </w:lvl>
+    <w:lvl w:ilvl="5" w:tentative="1">
+      <w:start w:val="1"/>
+      <w:numFmt w:val="decimal"/>
+      <w:lvlText w:val="%6."/>
+      <w:lvlJc w:val="left"/>
+      <w:pPr>
+        <w:tabs>
+          <w:tab w:val="num" w:pos="4320"/>
+        </w:tabs>
+        <w:ind w:left="4320" w:hanging="360"/>
+      </w:pPr>
+    </w:lvl>
+    <w:lvl w:ilvl="6" w:tentative="1">
+      <w:start w:val="1"/>
+      <w:numFmt w:val="decimal"/>
+      <w:lvlText w:val="%7."/>
+      <w:lvlJc w:val="left"/>
+      <w:pPr>
+        <w:tabs>
+          <w:tab w:val="num" w:pos="5040"/>
+        </w:tabs>
+        <w:ind w:left="5040" w:hanging="360"/>
+      </w:pPr>
+    </w:lvl>
+    <w:lvl w:ilvl="7" w:tentative="1">
+      <w:start w:val="1"/>
+      <w:numFmt w:val="decimal"/>
+      <w:lvlText w:val="%8."/>
+      <w:lvlJc w:val="left"/>
+      <w:pPr>
+        <w:tabs>
+          <w:tab w:val="num" w:pos="5760"/>
+        </w:tabs>
+        <w:ind w:left="5760" w:hanging="360"/>
+      </w:pPr>
+    </w:lvl>
+    <w:lvl w:ilvl="8" w:tentative="1">
+      <w:start w:val="1"/>
+      <w:numFmt w:val="decimal"/>
+      <w:lvlText w:val="%9."/>
+      <w:lvlJc w:val="left"/>
+      <w:pPr>
+        <w:tabs>
+          <w:tab w:val="num" w:pos="6480"/>
+        </w:tabs>
+        <w:ind w:left="6480" w:hanging="360"/>
+      </w:pPr>
+    </w:lvl>
+  </w:abstractNum>
+  <w:abstractNum w:abstractNumId="11" w15:restartNumberingAfterBreak="0">
     <w:nsid w:val="745D715D"/>
     <w:multiLevelType w:val="multilevel"/>
     <w:tmpl w:val="85520B36"/>
@@ -2967,26 +3648,161 @@
       </w:pPr>
     </w:lvl>
   </w:abstractNum>
+  <w:abstractNum w:abstractNumId="12" w15:restartNumberingAfterBreak="0">
+    <w:nsid w:val="77927F06"/>
+    <w:multiLevelType w:val="multilevel"/>
+    <w:tmpl w:val="91BC7C7A"/>
+    <w:lvl w:ilvl="0">
+      <w:start w:val="1"/>
+      <w:numFmt w:val="decimal"/>
+      <w:lvlText w:val="%1."/>
+      <w:lvlJc w:val="left"/>
+      <w:pPr>
+        <w:tabs>
+          <w:tab w:val="num" w:pos="720"/>
+        </w:tabs>
+        <w:ind w:left="720" w:hanging="360"/>
+      </w:pPr>
+    </w:lvl>
+    <w:lvl w:ilvl="1">
+      <w:start w:val="1"/>
+      <w:numFmt w:val="bullet"/>
+      <w:lvlText w:val=""/>
+      <w:lvlJc w:val="left"/>
+      <w:pPr>
+        <w:tabs>
+          <w:tab w:val="num" w:pos="1440"/>
+        </w:tabs>
+        <w:ind w:left="1440" w:hanging="360"/>
+      </w:pPr>
+      <w:rPr>
+        <w:rFonts w:ascii="Symbol" w:hAnsi="Symbol" w:hint="default"/>
+        <w:sz w:val="20"/>
+      </w:rPr>
+    </w:lvl>
+    <w:lvl w:ilvl="2" w:tentative="1">
+      <w:start w:val="1"/>
+      <w:numFmt w:val="decimal"/>
+      <w:lvlText w:val="%3."/>
+      <w:lvlJc w:val="left"/>
+      <w:pPr>
+        <w:tabs>
+          <w:tab w:val="num" w:pos="2160"/>
+        </w:tabs>
+        <w:ind w:left="2160" w:hanging="360"/>
+      </w:pPr>
+    </w:lvl>
+    <w:lvl w:ilvl="3" w:tentative="1">
+      <w:start w:val="1"/>
+      <w:numFmt w:val="decimal"/>
+      <w:lvlText w:val="%4."/>
+      <w:lvlJc w:val="left"/>
+      <w:pPr>
+        <w:tabs>
+          <w:tab w:val="num" w:pos="2880"/>
+        </w:tabs>
+        <w:ind w:left="2880" w:hanging="360"/>
+      </w:pPr>
+    </w:lvl>
+    <w:lvl w:ilvl="4" w:tentative="1">
+      <w:start w:val="1"/>
+      <w:numFmt w:val="decimal"/>
+      <w:lvlText w:val="%5."/>
+      <w:lvlJc w:val="left"/>
+      <w:pPr>
+        <w:tabs>
+          <w:tab w:val="num" w:pos="3600"/>
+        </w:tabs>
+        <w:ind w:left="3600" w:hanging="360"/>
+      </w:pPr>
+    </w:lvl>
+    <w:lvl w:ilvl="5" w:tentative="1">
+      <w:start w:val="1"/>
+      <w:numFmt w:val="decimal"/>
+      <w:lvlText w:val="%6."/>
+      <w:lvlJc w:val="left"/>
+      <w:pPr>
+        <w:tabs>
+          <w:tab w:val="num" w:pos="4320"/>
+        </w:tabs>
+        <w:ind w:left="4320" w:hanging="360"/>
+      </w:pPr>
+    </w:lvl>
+    <w:lvl w:ilvl="6" w:tentative="1">
+      <w:start w:val="1"/>
+      <w:numFmt w:val="decimal"/>
+      <w:lvlText w:val="%7."/>
+      <w:lvlJc w:val="left"/>
+      <w:pPr>
+        <w:tabs>
+          <w:tab w:val="num" w:pos="5040"/>
+        </w:tabs>
+        <w:ind w:left="5040" w:hanging="360"/>
+      </w:pPr>
+    </w:lvl>
+    <w:lvl w:ilvl="7" w:tentative="1">
+      <w:start w:val="1"/>
+      <w:numFmt w:val="decimal"/>
+      <w:lvlText w:val="%8."/>
+      <w:lvlJc w:val="left"/>
+      <w:pPr>
+        <w:tabs>
+          <w:tab w:val="num" w:pos="5760"/>
+        </w:tabs>
+        <w:ind w:left="5760" w:hanging="360"/>
+      </w:pPr>
+    </w:lvl>
+    <w:lvl w:ilvl="8" w:tentative="1">
+      <w:start w:val="1"/>
+      <w:numFmt w:val="decimal"/>
+      <w:lvlText w:val="%9."/>
+      <w:lvlJc w:val="left"/>
+      <w:pPr>
+        <w:tabs>
+          <w:tab w:val="num" w:pos="6480"/>
+        </w:tabs>
+        <w:ind w:left="6480" w:hanging="360"/>
+      </w:pPr>
+    </w:lvl>
+  </w:abstractNum>
   <w:num w:numId="1">
-    <w:abstractNumId w:val="0"/>
+    <w:abstractNumId w:val="1"/>
   </w:num>
   <w:num w:numId="2">
+    <w:abstractNumId w:val="4"/>
+  </w:num>
+  <w:num w:numId="3">
+    <w:abstractNumId w:val="11"/>
+  </w:num>
+  <w:num w:numId="4">
+    <w:abstractNumId w:val="3"/>
+  </w:num>
+  <w:num w:numId="5">
+    <w:abstractNumId w:val="7"/>
+  </w:num>
+  <w:num w:numId="6">
+    <w:abstractNumId w:val="9"/>
+  </w:num>
+  <w:num w:numId="7">
+    <w:abstractNumId w:val="8"/>
+  </w:num>
+  <w:num w:numId="8">
+    <w:abstractNumId w:val="5"/>
+  </w:num>
+  <w:num w:numId="9">
+    <w:abstractNumId w:val="10"/>
+  </w:num>
+  <w:num w:numId="10">
+    <w:abstractNumId w:val="6"/>
+  </w:num>
+  <w:num w:numId="11">
+    <w:abstractNumId w:val="12"/>
+  </w:num>
+  <w:num w:numId="12">
     <w:abstractNumId w:val="2"/>
   </w:num>
-  <w:num w:numId="3">
-    <w:abstractNumId w:val="6"/>
-  </w:num>
-  <w:num w:numId="4">
-    <w:abstractNumId w:val="1"/>
-  </w:num>
-  <w:num w:numId="5">
-    <w:abstractNumId w:val="3"/>
-  </w:num>
-  <w:num w:numId="6">
-    <w:abstractNumId w:val="5"/>
-  </w:num>
-  <w:num w:numId="7">
-    <w:abstractNumId w:val="4"/>
+  <w:num w:numId="13">
+    <w:abstractNumId w:val="0"/>
   </w:num>
 </w:numbering>
 </file>
@@ -3593,6 +4409,17 @@
       <w14:ligatures w14:val="none"/>
     </w:rPr>
   </w:style>
+  <w:style w:type="paragraph" w:styleId="Prrafodelista">
+    <w:name w:val="List Paragraph"/>
+    <w:basedOn w:val="Normal"/>
+    <w:uiPriority w:val="34"/>
+    <w:qFormat/>
+    <w:rsid w:val="00D42363"/>
+    <w:pPr>
+      <w:ind w:left="720"/>
+      <w:contextualSpacing/>
+    </w:pPr>
+  </w:style>
 </w:styles>
 </file>
 

</xml_diff>